<commit_message>
Organize Files into folders
</commit_message>
<xml_diff>
--- a/KirbyGame/NguyenKhoiWorkLog.docx
+++ b/KirbyGame/NguyenKhoiWorkLog.docx
@@ -165,19 +165,93 @@
           <w:tcPr>
             <w:tcW w:w="3213" w:type="dxa"/>
           </w:tcPr>
-          <w:p/>
-        </w:tc>
-        <w:tc>
-          <w:tcPr>
-            <w:tcW w:w="3214" w:type="dxa"/>
-          </w:tcPr>
-          <w:p/>
-        </w:tc>
-        <w:tc>
-          <w:tcPr>
-            <w:tcW w:w="3214" w:type="dxa"/>
-          </w:tcPr>
-          <w:p/>
+          <w:p>
+            <w:r>
+              <w:t>November 15, 2020</w:t>
+            </w:r>
+          </w:p>
+        </w:tc>
+        <w:tc>
+          <w:tcPr>
+            <w:tcW w:w="3214" w:type="dxa"/>
+          </w:tcPr>
+          <w:p>
+            <w:pPr>
+              <w:pStyle w:val="ListParagraph"/>
+              <w:numPr>
+                <w:ilvl w:val="0"/>
+                <w:numId w:val="1"/>
+              </w:numPr>
+            </w:pPr>
+            <w:r>
+              <w:t>Added enemy bot, created an enemy AI to attack us</w:t>
+            </w:r>
+          </w:p>
+          <w:p>
+            <w:pPr>
+              <w:pStyle w:val="ListParagraph"/>
+              <w:numPr>
+                <w:ilvl w:val="0"/>
+                <w:numId w:val="1"/>
+              </w:numPr>
+            </w:pPr>
+            <w:r>
+              <w:t>Finished up the controls, added attacks, dash, and taunt</w:t>
+            </w:r>
+          </w:p>
+          <w:p>
+            <w:pPr>
+              <w:pStyle w:val="ListParagraph"/>
+              <w:numPr>
+                <w:ilvl w:val="0"/>
+                <w:numId w:val="1"/>
+              </w:numPr>
+            </w:pPr>
+            <w:r>
+              <w:t>Clean up the animation a bit</w:t>
+            </w:r>
+          </w:p>
+        </w:tc>
+        <w:tc>
+          <w:tcPr>
+            <w:tcW w:w="3214" w:type="dxa"/>
+          </w:tcPr>
+          <w:p>
+            <w:pPr>
+              <w:pStyle w:val="ListParagraph"/>
+              <w:numPr>
+                <w:ilvl w:val="0"/>
+                <w:numId w:val="1"/>
+              </w:numPr>
+            </w:pPr>
+            <w:r>
+              <w:t>Make damaging enemy work</w:t>
+            </w:r>
+          </w:p>
+          <w:p>
+            <w:pPr>
+              <w:pStyle w:val="ListParagraph"/>
+              <w:numPr>
+                <w:ilvl w:val="0"/>
+                <w:numId w:val="1"/>
+              </w:numPr>
+            </w:pPr>
+            <w:r>
+              <w:t>Add background and terrain</w:t>
+            </w:r>
+          </w:p>
+          <w:p>
+            <w:pPr>
+              <w:pStyle w:val="ListParagraph"/>
+              <w:numPr>
+                <w:ilvl w:val="0"/>
+                <w:numId w:val="1"/>
+              </w:numPr>
+            </w:pPr>
+            <w:r>
+              <w:t>Make Menu if have time</w:t>
+            </w:r>
+          </w:p>
         </w:tc>
       </w:tr>
       <w:tr>

</xml_diff>